<commit_message>
course syllabus and structure changes
</commit_message>
<xml_diff>
--- a/Stat5100/assignments/extra/Experience Cache Valley.docx
+++ b/Stat5100/assignments/extra/Experience Cache Valley.docx
@@ -1,6 +1,6 @@
 
 <file path=word/document.xml><?xml version="1.0" encoding="utf-8"?>
-<w:document xmlns:wpc="http://schemas.microsoft.com/office/word/2010/wordprocessingCanvas" xmlns:cx="http://schemas.microsoft.com/office/drawing/2014/chartex" xmlns:cx1="http://schemas.microsoft.com/office/drawing/2015/9/8/chartex" xmlns:cx2="http://schemas.microsoft.com/office/drawing/2015/10/21/chartex" xmlns:cx3="http://schemas.microsoft.com/office/drawing/2016/5/9/chartex" xmlns:cx4="http://schemas.microsoft.com/office/drawing/2016/5/10/chartex" xmlns:cx5="http://schemas.microsoft.com/office/drawing/2016/5/11/chartex" xmlns:cx6="http://schemas.microsoft.com/office/drawing/2016/5/12/chartex" xmlns:cx7="http://schemas.microsoft.com/office/drawing/2016/5/13/chartex" xmlns:cx8="http://schemas.microsoft.com/office/drawing/2016/5/14/chartex" xmlns:mc="http://schemas.openxmlformats.org/markup-compatibility/2006" xmlns:aink="http://schemas.microsoft.com/office/drawing/2016/ink" xmlns:am3d="http://schemas.microsoft.com/office/drawing/2017/model3d" xmlns:o="urn:schemas-microsoft-com:office:office" xmlns:r="http://schemas.openxmlformats.org/officeDocument/2006/relationships" xmlns:m="http://schemas.openxmlformats.org/officeDocument/2006/math" xmlns:v="urn:schemas-microsoft-com:vml" xmlns:wp14="http://schemas.microsoft.com/office/word/2010/wordprocessingDrawing" xmlns:wp="http://schemas.openxmlformats.org/drawingml/2006/wordprocessingDrawing" xmlns:w10="urn:schemas-microsoft-com:office:word" xmlns:w="http://schemas.openxmlformats.org/wordprocessingml/2006/main" xmlns:w14="http://schemas.microsoft.com/office/word/2010/wordml" xmlns:w15="http://schemas.microsoft.com/office/word/2012/wordml" xmlns:w16cid="http://schemas.microsoft.com/office/word/2016/wordml/cid" xmlns:w16se="http://schemas.microsoft.com/office/word/2015/wordml/symex" xmlns:wpg="http://schemas.microsoft.com/office/word/2010/wordprocessingGroup" xmlns:wpi="http://schemas.microsoft.com/office/word/2010/wordprocessingInk" xmlns:wne="http://schemas.microsoft.com/office/word/2006/wordml" xmlns:wps="http://schemas.microsoft.com/office/word/2010/wordprocessingShape" mc:Ignorable="w14 w15 w16se w16cid wp14">
+<w:document xmlns:wpc="http://schemas.microsoft.com/office/word/2010/wordprocessingCanvas" xmlns:cx="http://schemas.microsoft.com/office/drawing/2014/chartex" xmlns:cx1="http://schemas.microsoft.com/office/drawing/2015/9/8/chartex" xmlns:cx2="http://schemas.microsoft.com/office/drawing/2015/10/21/chartex" xmlns:cx3="http://schemas.microsoft.com/office/drawing/2016/5/9/chartex" xmlns:cx4="http://schemas.microsoft.com/office/drawing/2016/5/10/chartex" xmlns:cx5="http://schemas.microsoft.com/office/drawing/2016/5/11/chartex" xmlns:cx6="http://schemas.microsoft.com/office/drawing/2016/5/12/chartex" xmlns:cx7="http://schemas.microsoft.com/office/drawing/2016/5/13/chartex" xmlns:cx8="http://schemas.microsoft.com/office/drawing/2016/5/14/chartex" xmlns:mc="http://schemas.openxmlformats.org/markup-compatibility/2006" xmlns:aink="http://schemas.microsoft.com/office/drawing/2016/ink" xmlns:am3d="http://schemas.microsoft.com/office/drawing/2017/model3d" xmlns:o="urn:schemas-microsoft-com:office:office" xmlns:r="http://schemas.openxmlformats.org/officeDocument/2006/relationships" xmlns:m="http://schemas.openxmlformats.org/officeDocument/2006/math" xmlns:v="urn:schemas-microsoft-com:vml" xmlns:wp14="http://schemas.microsoft.com/office/word/2010/wordprocessingDrawing" xmlns:wp="http://schemas.openxmlformats.org/drawingml/2006/wordprocessingDrawing" xmlns:w10="urn:schemas-microsoft-com:office:word" xmlns:w="http://schemas.openxmlformats.org/wordprocessingml/2006/main" xmlns:w14="http://schemas.microsoft.com/office/word/2010/wordml" xmlns:w15="http://schemas.microsoft.com/office/word/2012/wordml" xmlns:w16cex="http://schemas.microsoft.com/office/word/2018/wordml/cex" xmlns:w16cid="http://schemas.microsoft.com/office/word/2016/wordml/cid" xmlns:w16="http://schemas.microsoft.com/office/word/2018/wordml" xmlns:w16se="http://schemas.microsoft.com/office/word/2015/wordml/symex" xmlns:wpg="http://schemas.microsoft.com/office/word/2010/wordprocessingGroup" xmlns:wpi="http://schemas.microsoft.com/office/word/2010/wordprocessingInk" xmlns:wne="http://schemas.microsoft.com/office/word/2006/wordml" xmlns:wps="http://schemas.microsoft.com/office/word/2010/wordprocessingShape" mc:Ignorable="w14 w15 w16se w16cid w16 w16cex wp14">
   <w:body>
     <w:p>
       <w:pPr>
@@ -105,7 +105,13 @@
         </w:rPr>
       </w:pPr>
       <w:r>
-        <w:t xml:space="preserve">Students must participate in an activity in or around Cache Valley that is not directly related to their schoolwork. Options may include a hike in Logan Canyon, attending a USU concert or sporting event. </w:t>
+        <w:t xml:space="preserve">Students must participate in an </w:t>
+      </w:r>
+      <w:r>
+        <w:t xml:space="preserve">in-person </w:t>
+      </w:r>
+      <w:r>
+        <w:t xml:space="preserve">activity in or around Cache Valley that is not directly related to their schoolwork. Options may include a hike in Logan Canyon, attending a USU concert or sporting event. </w:t>
       </w:r>
     </w:p>
     <w:p>
@@ -279,7 +285,7 @@
 </file>
 
 <file path=word/numbering.xml><?xml version="1.0" encoding="utf-8"?>
-<w:numbering xmlns:wpc="http://schemas.microsoft.com/office/word/2010/wordprocessingCanvas" xmlns:cx="http://schemas.microsoft.com/office/drawing/2014/chartex" xmlns:cx1="http://schemas.microsoft.com/office/drawing/2015/9/8/chartex" xmlns:cx2="http://schemas.microsoft.com/office/drawing/2015/10/21/chartex" xmlns:cx3="http://schemas.microsoft.com/office/drawing/2016/5/9/chartex" xmlns:cx4="http://schemas.microsoft.com/office/drawing/2016/5/10/chartex" xmlns:cx5="http://schemas.microsoft.com/office/drawing/2016/5/11/chartex" xmlns:cx6="http://schemas.microsoft.com/office/drawing/2016/5/12/chartex" xmlns:cx7="http://schemas.microsoft.com/office/drawing/2016/5/13/chartex" xmlns:cx8="http://schemas.microsoft.com/office/drawing/2016/5/14/chartex" xmlns:mc="http://schemas.openxmlformats.org/markup-compatibility/2006" xmlns:aink="http://schemas.microsoft.com/office/drawing/2016/ink" xmlns:am3d="http://schemas.microsoft.com/office/drawing/2017/model3d" xmlns:o="urn:schemas-microsoft-com:office:office" xmlns:r="http://schemas.openxmlformats.org/officeDocument/2006/relationships" xmlns:m="http://schemas.openxmlformats.org/officeDocument/2006/math" xmlns:v="urn:schemas-microsoft-com:vml" xmlns:wp14="http://schemas.microsoft.com/office/word/2010/wordprocessingDrawing" xmlns:wp="http://schemas.openxmlformats.org/drawingml/2006/wordprocessingDrawing" xmlns:w10="urn:schemas-microsoft-com:office:word" xmlns:w="http://schemas.openxmlformats.org/wordprocessingml/2006/main" xmlns:w14="http://schemas.microsoft.com/office/word/2010/wordml" xmlns:w15="http://schemas.microsoft.com/office/word/2012/wordml" xmlns:w16cid="http://schemas.microsoft.com/office/word/2016/wordml/cid" xmlns:w16se="http://schemas.microsoft.com/office/word/2015/wordml/symex" xmlns:wpg="http://schemas.microsoft.com/office/word/2010/wordprocessingGroup" xmlns:wpi="http://schemas.microsoft.com/office/word/2010/wordprocessingInk" xmlns:wne="http://schemas.microsoft.com/office/word/2006/wordml" xmlns:wps="http://schemas.microsoft.com/office/word/2010/wordprocessingShape" mc:Ignorable="w14 w15 w16se w16cid wp14">
+<w:numbering xmlns:wpc="http://schemas.microsoft.com/office/word/2010/wordprocessingCanvas" xmlns:cx="http://schemas.microsoft.com/office/drawing/2014/chartex" xmlns:cx1="http://schemas.microsoft.com/office/drawing/2015/9/8/chartex" xmlns:cx2="http://schemas.microsoft.com/office/drawing/2015/10/21/chartex" xmlns:cx3="http://schemas.microsoft.com/office/drawing/2016/5/9/chartex" xmlns:cx4="http://schemas.microsoft.com/office/drawing/2016/5/10/chartex" xmlns:cx5="http://schemas.microsoft.com/office/drawing/2016/5/11/chartex" xmlns:cx6="http://schemas.microsoft.com/office/drawing/2016/5/12/chartex" xmlns:cx7="http://schemas.microsoft.com/office/drawing/2016/5/13/chartex" xmlns:cx8="http://schemas.microsoft.com/office/drawing/2016/5/14/chartex" xmlns:mc="http://schemas.openxmlformats.org/markup-compatibility/2006" xmlns:aink="http://schemas.microsoft.com/office/drawing/2016/ink" xmlns:am3d="http://schemas.microsoft.com/office/drawing/2017/model3d" xmlns:o="urn:schemas-microsoft-com:office:office" xmlns:r="http://schemas.openxmlformats.org/officeDocument/2006/relationships" xmlns:m="http://schemas.openxmlformats.org/officeDocument/2006/math" xmlns:v="urn:schemas-microsoft-com:vml" xmlns:wp14="http://schemas.microsoft.com/office/word/2010/wordprocessingDrawing" xmlns:wp="http://schemas.openxmlformats.org/drawingml/2006/wordprocessingDrawing" xmlns:w10="urn:schemas-microsoft-com:office:word" xmlns:w="http://schemas.openxmlformats.org/wordprocessingml/2006/main" xmlns:w14="http://schemas.microsoft.com/office/word/2010/wordml" xmlns:w15="http://schemas.microsoft.com/office/word/2012/wordml" xmlns:w16cex="http://schemas.microsoft.com/office/word/2018/wordml/cex" xmlns:w16cid="http://schemas.microsoft.com/office/word/2016/wordml/cid" xmlns:w16="http://schemas.microsoft.com/office/word/2018/wordml" xmlns:w16se="http://schemas.microsoft.com/office/word/2015/wordml/symex" xmlns:wpg="http://schemas.microsoft.com/office/word/2010/wordprocessingGroup" xmlns:wpi="http://schemas.microsoft.com/office/word/2010/wordprocessingInk" xmlns:wne="http://schemas.microsoft.com/office/word/2006/wordml" xmlns:wps="http://schemas.microsoft.com/office/word/2010/wordprocessingShape" mc:Ignorable="w14 w15 w16se w16cid w16 w16cex wp14">
   <w:abstractNum w:abstractNumId="0" w15:restartNumberingAfterBreak="0">
     <w:nsid w:val="11B921D3"/>
     <w:multiLevelType w:val="hybridMultilevel"/>
@@ -492,7 +498,7 @@
 </file>
 
 <file path=word/styles.xml><?xml version="1.0" encoding="utf-8"?>
-<w:styles xmlns:mc="http://schemas.openxmlformats.org/markup-compatibility/2006" xmlns:r="http://schemas.openxmlformats.org/officeDocument/2006/relationships" xmlns:w="http://schemas.openxmlformats.org/wordprocessingml/2006/main" xmlns:w14="http://schemas.microsoft.com/office/word/2010/wordml" xmlns:w15="http://schemas.microsoft.com/office/word/2012/wordml" xmlns:w16cid="http://schemas.microsoft.com/office/word/2016/wordml/cid" xmlns:w16se="http://schemas.microsoft.com/office/word/2015/wordml/symex" mc:Ignorable="w14 w15 w16se w16cid">
+<w:styles xmlns:mc="http://schemas.openxmlformats.org/markup-compatibility/2006" xmlns:r="http://schemas.openxmlformats.org/officeDocument/2006/relationships" xmlns:w="http://schemas.openxmlformats.org/wordprocessingml/2006/main" xmlns:w14="http://schemas.microsoft.com/office/word/2010/wordml" xmlns:w15="http://schemas.microsoft.com/office/word/2012/wordml" xmlns:w16cex="http://schemas.microsoft.com/office/word/2018/wordml/cex" xmlns:w16cid="http://schemas.microsoft.com/office/word/2016/wordml/cid" xmlns:w16="http://schemas.microsoft.com/office/word/2018/wordml" xmlns:w16se="http://schemas.microsoft.com/office/word/2015/wordml/symex" mc:Ignorable="w14 w15 w16se w16cid w16 w16cex">
   <w:docDefaults>
     <w:rPrDefault>
       <w:rPr>
@@ -614,6 +620,7 @@
     <w:lsdException w:name="HTML Sample" w:semiHidden="1" w:unhideWhenUsed="1"/>
     <w:lsdException w:name="HTML Typewriter" w:semiHidden="1" w:unhideWhenUsed="1"/>
     <w:lsdException w:name="HTML Variable" w:semiHidden="1" w:unhideWhenUsed="1"/>
+    <w:lsdException w:name="Normal Table" w:semiHidden="1" w:unhideWhenUsed="1"/>
     <w:lsdException w:name="annotation subject" w:semiHidden="1" w:unhideWhenUsed="1"/>
     <w:lsdException w:name="No List" w:semiHidden="1" w:unhideWhenUsed="1"/>
     <w:lsdException w:name="Outline List 1" w:semiHidden="1" w:unhideWhenUsed="1"/>
@@ -656,8 +663,11 @@
     <w:lsdException w:name="Table Contemporary" w:semiHidden="1" w:unhideWhenUsed="1"/>
     <w:lsdException w:name="Table Elegant" w:semiHidden="1" w:unhideWhenUsed="1"/>
     <w:lsdException w:name="Table Professional" w:semiHidden="1" w:unhideWhenUsed="1"/>
+    <w:lsdException w:name="Table Subtle 1" w:semiHidden="1" w:unhideWhenUsed="1"/>
     <w:lsdException w:name="Table Subtle 2" w:semiHidden="1" w:unhideWhenUsed="1"/>
     <w:lsdException w:name="Table Web 1" w:semiHidden="1" w:unhideWhenUsed="1"/>
+    <w:lsdException w:name="Table Web 2" w:semiHidden="1" w:unhideWhenUsed="1"/>
+    <w:lsdException w:name="Table Web 3" w:semiHidden="1" w:unhideWhenUsed="1"/>
     <w:lsdException w:name="Balloon Text" w:semiHidden="1" w:unhideWhenUsed="1"/>
     <w:lsdException w:name="Table Grid" w:uiPriority="39"/>
     <w:lsdException w:name="Table Theme" w:semiHidden="1" w:unhideWhenUsed="1"/>

</xml_diff>

<commit_message>
added combined notes and made correction per recommendation from Jennifer
</commit_message>
<xml_diff>
--- a/Stat5100/assignments/extra/Experience Cache Valley.docx
+++ b/Stat5100/assignments/extra/Experience Cache Valley.docx
@@ -1,6 +1,6 @@
 
 <file path=word/document.xml><?xml version="1.0" encoding="utf-8"?>
-<w:document xmlns:wpc="http://schemas.microsoft.com/office/word/2010/wordprocessingCanvas" xmlns:cx="http://schemas.microsoft.com/office/drawing/2014/chartex" xmlns:cx1="http://schemas.microsoft.com/office/drawing/2015/9/8/chartex" xmlns:cx2="http://schemas.microsoft.com/office/drawing/2015/10/21/chartex" xmlns:cx3="http://schemas.microsoft.com/office/drawing/2016/5/9/chartex" xmlns:cx4="http://schemas.microsoft.com/office/drawing/2016/5/10/chartex" xmlns:cx5="http://schemas.microsoft.com/office/drawing/2016/5/11/chartex" xmlns:cx6="http://schemas.microsoft.com/office/drawing/2016/5/12/chartex" xmlns:cx7="http://schemas.microsoft.com/office/drawing/2016/5/13/chartex" xmlns:cx8="http://schemas.microsoft.com/office/drawing/2016/5/14/chartex" xmlns:mc="http://schemas.openxmlformats.org/markup-compatibility/2006" xmlns:aink="http://schemas.microsoft.com/office/drawing/2016/ink" xmlns:am3d="http://schemas.microsoft.com/office/drawing/2017/model3d" xmlns:o="urn:schemas-microsoft-com:office:office" xmlns:r="http://schemas.openxmlformats.org/officeDocument/2006/relationships" xmlns:m="http://schemas.openxmlformats.org/officeDocument/2006/math" xmlns:v="urn:schemas-microsoft-com:vml" xmlns:wp14="http://schemas.microsoft.com/office/word/2010/wordprocessingDrawing" xmlns:wp="http://schemas.openxmlformats.org/drawingml/2006/wordprocessingDrawing" xmlns:w10="urn:schemas-microsoft-com:office:word" xmlns:w="http://schemas.openxmlformats.org/wordprocessingml/2006/main" xmlns:w14="http://schemas.microsoft.com/office/word/2010/wordml" xmlns:w15="http://schemas.microsoft.com/office/word/2012/wordml" xmlns:w16cex="http://schemas.microsoft.com/office/word/2018/wordml/cex" xmlns:w16cid="http://schemas.microsoft.com/office/word/2016/wordml/cid" xmlns:w16="http://schemas.microsoft.com/office/word/2018/wordml" xmlns:w16se="http://schemas.microsoft.com/office/word/2015/wordml/symex" xmlns:wpg="http://schemas.microsoft.com/office/word/2010/wordprocessingGroup" xmlns:wpi="http://schemas.microsoft.com/office/word/2010/wordprocessingInk" xmlns:wne="http://schemas.microsoft.com/office/word/2006/wordml" xmlns:wps="http://schemas.microsoft.com/office/word/2010/wordprocessingShape" mc:Ignorable="w14 w15 w16se w16cid w16 w16cex wp14">
+<w:document xmlns:wpc="http://schemas.microsoft.com/office/word/2010/wordprocessingCanvas" xmlns:cx="http://schemas.microsoft.com/office/drawing/2014/chartex" xmlns:cx1="http://schemas.microsoft.com/office/drawing/2015/9/8/chartex" xmlns:cx2="http://schemas.microsoft.com/office/drawing/2015/10/21/chartex" xmlns:cx3="http://schemas.microsoft.com/office/drawing/2016/5/9/chartex" xmlns:cx4="http://schemas.microsoft.com/office/drawing/2016/5/10/chartex" xmlns:cx5="http://schemas.microsoft.com/office/drawing/2016/5/11/chartex" xmlns:cx6="http://schemas.microsoft.com/office/drawing/2016/5/12/chartex" xmlns:cx7="http://schemas.microsoft.com/office/drawing/2016/5/13/chartex" xmlns:cx8="http://schemas.microsoft.com/office/drawing/2016/5/14/chartex" xmlns:mc="http://schemas.openxmlformats.org/markup-compatibility/2006" xmlns:aink="http://schemas.microsoft.com/office/drawing/2016/ink" xmlns:am3d="http://schemas.microsoft.com/office/drawing/2017/model3d" xmlns:o="urn:schemas-microsoft-com:office:office" xmlns:r="http://schemas.openxmlformats.org/officeDocument/2006/relationships" xmlns:m="http://schemas.openxmlformats.org/officeDocument/2006/math" xmlns:v="urn:schemas-microsoft-com:vml" xmlns:wp14="http://schemas.microsoft.com/office/word/2010/wordprocessingDrawing" xmlns:wp="http://schemas.openxmlformats.org/drawingml/2006/wordprocessingDrawing" xmlns:w10="urn:schemas-microsoft-com:office:word" xmlns:w="http://schemas.openxmlformats.org/wordprocessingml/2006/main" xmlns:w14="http://schemas.microsoft.com/office/word/2010/wordml" xmlns:w15="http://schemas.microsoft.com/office/word/2012/wordml" xmlns:w16cex="http://schemas.microsoft.com/office/word/2018/wordml/cex" xmlns:w16cid="http://schemas.microsoft.com/office/word/2016/wordml/cid" xmlns:w16="http://schemas.microsoft.com/office/word/2018/wordml" xmlns:w16sdtdh="http://schemas.microsoft.com/office/word/2020/wordml/sdtdatahash" xmlns:w16se="http://schemas.microsoft.com/office/word/2015/wordml/symex" xmlns:wpg="http://schemas.microsoft.com/office/word/2010/wordprocessingGroup" xmlns:wpi="http://schemas.microsoft.com/office/word/2010/wordprocessingInk" xmlns:wne="http://schemas.microsoft.com/office/word/2006/wordml" xmlns:wps="http://schemas.microsoft.com/office/word/2010/wordprocessingShape" mc:Ignorable="w14 w15 w16se w16cid w16 w16cex w16sdtdh wp14">
   <w:body>
     <w:p>
       <w:pPr>
@@ -199,7 +199,7 @@
         <w:rPr>
           <w:b/>
         </w:rPr>
-        <w:t>Template</w:t>
+        <w:t>Essential Elements</w:t>
       </w:r>
     </w:p>
     <w:p>
@@ -217,11 +217,20 @@
     <w:p>
       <w:pPr>
         <w:pStyle w:val="ListParagraph"/>
-        <w:ind w:left="360"/>
-        <w:rPr>
-          <w:b/>
-        </w:rPr>
-      </w:pPr>
+        <w:numPr>
+          <w:ilvl w:val="0"/>
+          <w:numId w:val="1"/>
+        </w:numPr>
+      </w:pPr>
+      <w:r>
+        <w:t>Provide the date, time</w:t>
+      </w:r>
+      <w:r>
+        <w:t>,</w:t>
+      </w:r>
+      <w:r>
+        <w:t xml:space="preserve"> and brief description of the activity. </w:t>
+      </w:r>
     </w:p>
     <w:p>
       <w:pPr>
@@ -232,29 +241,9 @@
         </w:numPr>
       </w:pPr>
       <w:r>
-        <w:t xml:space="preserve">Provide the date, time and brief description of the activity. </w:t>
-      </w:r>
-    </w:p>
-    <w:p/>
-    <w:p/>
-    <w:p/>
-    <w:p/>
-    <w:p>
-      <w:pPr>
-        <w:pStyle w:val="ListParagraph"/>
-        <w:numPr>
-          <w:ilvl w:val="0"/>
-          <w:numId w:val="1"/>
-        </w:numPr>
-      </w:pPr>
-      <w:r>
         <w:t xml:space="preserve">Post a picture of you and at least one other person participating in the event. </w:t>
       </w:r>
     </w:p>
-    <w:p/>
-    <w:p/>
-    <w:p/>
-    <w:p/>
     <w:p>
       <w:pPr>
         <w:pStyle w:val="ListParagraph"/>
@@ -285,7 +274,7 @@
 </file>
 
 <file path=word/numbering.xml><?xml version="1.0" encoding="utf-8"?>
-<w:numbering xmlns:wpc="http://schemas.microsoft.com/office/word/2010/wordprocessingCanvas" xmlns:cx="http://schemas.microsoft.com/office/drawing/2014/chartex" xmlns:cx1="http://schemas.microsoft.com/office/drawing/2015/9/8/chartex" xmlns:cx2="http://schemas.microsoft.com/office/drawing/2015/10/21/chartex" xmlns:cx3="http://schemas.microsoft.com/office/drawing/2016/5/9/chartex" xmlns:cx4="http://schemas.microsoft.com/office/drawing/2016/5/10/chartex" xmlns:cx5="http://schemas.microsoft.com/office/drawing/2016/5/11/chartex" xmlns:cx6="http://schemas.microsoft.com/office/drawing/2016/5/12/chartex" xmlns:cx7="http://schemas.microsoft.com/office/drawing/2016/5/13/chartex" xmlns:cx8="http://schemas.microsoft.com/office/drawing/2016/5/14/chartex" xmlns:mc="http://schemas.openxmlformats.org/markup-compatibility/2006" xmlns:aink="http://schemas.microsoft.com/office/drawing/2016/ink" xmlns:am3d="http://schemas.microsoft.com/office/drawing/2017/model3d" xmlns:o="urn:schemas-microsoft-com:office:office" xmlns:r="http://schemas.openxmlformats.org/officeDocument/2006/relationships" xmlns:m="http://schemas.openxmlformats.org/officeDocument/2006/math" xmlns:v="urn:schemas-microsoft-com:vml" xmlns:wp14="http://schemas.microsoft.com/office/word/2010/wordprocessingDrawing" xmlns:wp="http://schemas.openxmlformats.org/drawingml/2006/wordprocessingDrawing" xmlns:w10="urn:schemas-microsoft-com:office:word" xmlns:w="http://schemas.openxmlformats.org/wordprocessingml/2006/main" xmlns:w14="http://schemas.microsoft.com/office/word/2010/wordml" xmlns:w15="http://schemas.microsoft.com/office/word/2012/wordml" xmlns:w16cex="http://schemas.microsoft.com/office/word/2018/wordml/cex" xmlns:w16cid="http://schemas.microsoft.com/office/word/2016/wordml/cid" xmlns:w16="http://schemas.microsoft.com/office/word/2018/wordml" xmlns:w16se="http://schemas.microsoft.com/office/word/2015/wordml/symex" xmlns:wpg="http://schemas.microsoft.com/office/word/2010/wordprocessingGroup" xmlns:wpi="http://schemas.microsoft.com/office/word/2010/wordprocessingInk" xmlns:wne="http://schemas.microsoft.com/office/word/2006/wordml" xmlns:wps="http://schemas.microsoft.com/office/word/2010/wordprocessingShape" mc:Ignorable="w14 w15 w16se w16cid w16 w16cex wp14">
+<w:numbering xmlns:wpc="http://schemas.microsoft.com/office/word/2010/wordprocessingCanvas" xmlns:cx="http://schemas.microsoft.com/office/drawing/2014/chartex" xmlns:cx1="http://schemas.microsoft.com/office/drawing/2015/9/8/chartex" xmlns:cx2="http://schemas.microsoft.com/office/drawing/2015/10/21/chartex" xmlns:cx3="http://schemas.microsoft.com/office/drawing/2016/5/9/chartex" xmlns:cx4="http://schemas.microsoft.com/office/drawing/2016/5/10/chartex" xmlns:cx5="http://schemas.microsoft.com/office/drawing/2016/5/11/chartex" xmlns:cx6="http://schemas.microsoft.com/office/drawing/2016/5/12/chartex" xmlns:cx7="http://schemas.microsoft.com/office/drawing/2016/5/13/chartex" xmlns:cx8="http://schemas.microsoft.com/office/drawing/2016/5/14/chartex" xmlns:mc="http://schemas.openxmlformats.org/markup-compatibility/2006" xmlns:aink="http://schemas.microsoft.com/office/drawing/2016/ink" xmlns:am3d="http://schemas.microsoft.com/office/drawing/2017/model3d" xmlns:o="urn:schemas-microsoft-com:office:office" xmlns:r="http://schemas.openxmlformats.org/officeDocument/2006/relationships" xmlns:m="http://schemas.openxmlformats.org/officeDocument/2006/math" xmlns:v="urn:schemas-microsoft-com:vml" xmlns:wp14="http://schemas.microsoft.com/office/word/2010/wordprocessingDrawing" xmlns:wp="http://schemas.openxmlformats.org/drawingml/2006/wordprocessingDrawing" xmlns:w10="urn:schemas-microsoft-com:office:word" xmlns:w="http://schemas.openxmlformats.org/wordprocessingml/2006/main" xmlns:w14="http://schemas.microsoft.com/office/word/2010/wordml" xmlns:w15="http://schemas.microsoft.com/office/word/2012/wordml" xmlns:w16cex="http://schemas.microsoft.com/office/word/2018/wordml/cex" xmlns:w16cid="http://schemas.microsoft.com/office/word/2016/wordml/cid" xmlns:w16="http://schemas.microsoft.com/office/word/2018/wordml" xmlns:w16sdtdh="http://schemas.microsoft.com/office/word/2020/wordml/sdtdatahash" xmlns:w16se="http://schemas.microsoft.com/office/word/2015/wordml/symex" xmlns:wpg="http://schemas.microsoft.com/office/word/2010/wordprocessingGroup" xmlns:wpi="http://schemas.microsoft.com/office/word/2010/wordprocessingInk" xmlns:wne="http://schemas.microsoft.com/office/word/2006/wordml" xmlns:wps="http://schemas.microsoft.com/office/word/2010/wordprocessingShape" mc:Ignorable="w14 w15 w16se w16cid w16 w16cex w16sdtdh wp14">
   <w:abstractNum w:abstractNumId="0" w15:restartNumberingAfterBreak="0">
     <w:nsid w:val="11B921D3"/>
     <w:multiLevelType w:val="hybridMultilevel"/>
@@ -498,7 +487,7 @@
 </file>
 
 <file path=word/styles.xml><?xml version="1.0" encoding="utf-8"?>
-<w:styles xmlns:mc="http://schemas.openxmlformats.org/markup-compatibility/2006" xmlns:r="http://schemas.openxmlformats.org/officeDocument/2006/relationships" xmlns:w="http://schemas.openxmlformats.org/wordprocessingml/2006/main" xmlns:w14="http://schemas.microsoft.com/office/word/2010/wordml" xmlns:w15="http://schemas.microsoft.com/office/word/2012/wordml" xmlns:w16cex="http://schemas.microsoft.com/office/word/2018/wordml/cex" xmlns:w16cid="http://schemas.microsoft.com/office/word/2016/wordml/cid" xmlns:w16="http://schemas.microsoft.com/office/word/2018/wordml" xmlns:w16se="http://schemas.microsoft.com/office/word/2015/wordml/symex" mc:Ignorable="w14 w15 w16se w16cid w16 w16cex">
+<w:styles xmlns:mc="http://schemas.openxmlformats.org/markup-compatibility/2006" xmlns:r="http://schemas.openxmlformats.org/officeDocument/2006/relationships" xmlns:w="http://schemas.openxmlformats.org/wordprocessingml/2006/main" xmlns:w14="http://schemas.microsoft.com/office/word/2010/wordml" xmlns:w15="http://schemas.microsoft.com/office/word/2012/wordml" xmlns:w16cex="http://schemas.microsoft.com/office/word/2018/wordml/cex" xmlns:w16cid="http://schemas.microsoft.com/office/word/2016/wordml/cid" xmlns:w16="http://schemas.microsoft.com/office/word/2018/wordml" xmlns:w16sdtdh="http://schemas.microsoft.com/office/word/2020/wordml/sdtdatahash" xmlns:w16se="http://schemas.microsoft.com/office/word/2015/wordml/symex" mc:Ignorable="w14 w15 w16se w16cid w16 w16cex w16sdtdh">
   <w:docDefaults>
     <w:rPrDefault>
       <w:rPr>

</xml_diff>